<commit_message>
add documentation and edit frontend
</commit_message>
<xml_diff>
--- a/documentation/Documentation Art Program.docx
+++ b/documentation/Documentation Art Program.docx
@@ -173,8 +173,6 @@
           <w:lang w:val="en-US"/>
         </w:rPr>
       </w:pPr>
-      <w:bookmarkStart w:id="0" w:name="_GoBack"/>
-      <w:bookmarkEnd w:id="0"/>
       <w:r>
         <w:rPr>
           <w:rFonts w:ascii="Arial" w:hAnsi="Arial" w:cs="Arial"/>
@@ -1363,14 +1361,59 @@
           <w:rFonts w:ascii="Arial" w:hAnsi="Arial" w:cs="Arial"/>
           <w:lang w:val="en-US"/>
         </w:rPr>
+        <w:t xml:space="preserve">The hardest part </w:t>
+      </w:r>
+      <w:r>
+        <w:rPr>
+          <w:rFonts w:ascii="Arial" w:hAnsi="Arial" w:cs="Arial"/>
+          <w:lang w:val="en-US"/>
+        </w:rPr>
+        <w:t>is the genera</w:t>
+      </w:r>
+      <w:r>
+        <w:rPr>
+          <w:rFonts w:ascii="Arial" w:hAnsi="Arial" w:cs="Arial"/>
+          <w:lang w:val="en-US"/>
+        </w:rPr>
+        <w:t>tor for</w:t>
+      </w:r>
+      <w:r>
+        <w:rPr>
+          <w:rFonts w:ascii="Arial" w:hAnsi="Arial" w:cs="Arial"/>
+          <w:lang w:val="en-US"/>
+        </w:rPr>
+        <w:t xml:space="preserve"> the diamonds. Their shape must be generated optimally, and I was searching for a formula to create their shape in an Instant so I tried some calculations, which I could use. </w:t>
+      </w:r>
+      <w:r>
+        <w:rPr>
+          <w:rFonts w:ascii="Arial" w:hAnsi="Arial" w:cs="Arial"/>
+          <w:lang w:val="en-US"/>
+        </w:rPr>
+        <w:t>To do that, I used Whiteboard and made some formulas.</w:t>
+      </w:r>
+    </w:p>
+    <w:p>
+      <w:pPr>
+        <w:jc w:val="both"/>
+        <w:rPr>
+          <w:rFonts w:ascii="Arial" w:hAnsi="Arial" w:cs="Arial"/>
+          <w:lang w:val="en-US"/>
+        </w:rPr>
+      </w:pPr>
+      <w:r>
+        <w:rPr>
+          <w:rFonts w:ascii="Arial" w:hAnsi="Arial" w:cs="Arial"/>
+          <w:noProof/>
+          <w:lang w:val="en-US"/>
+        </w:rPr>
         <w:drawing>
-          <wp:anchor distT="0" distB="0" distL="114300" distR="114300" simplePos="0" relativeHeight="251675648" behindDoc="0" locked="0" layoutInCell="1" allowOverlap="1" wp14:anchorId="4920E323" wp14:editId="049A6759">
+          <wp:anchor distT="0" distB="0" distL="114300" distR="114300" simplePos="0" relativeHeight="251675648" behindDoc="0" locked="0" layoutInCell="1" allowOverlap="1" wp14:anchorId="4920E323" wp14:editId="6729703D">
             <wp:simplePos x="0" y="0"/>
             <wp:positionH relativeFrom="margin">
-              <wp:align>right</wp:align>
+              <wp:posOffset>311150</wp:posOffset>
             </wp:positionH>
             <wp:positionV relativeFrom="paragraph">
-              <wp:posOffset>908050</wp:posOffset>
+              <wp:posOffset>246380</wp:posOffset>
             </wp:positionV>
             <wp:extent cx="5760720" cy="3669665"/>
             <wp:effectExtent l="0" t="0" r="0" b="6985"/>
@@ -1412,51 +1455,277 @@
           <w:rFonts w:ascii="Arial" w:hAnsi="Arial" w:cs="Arial"/>
           <w:lang w:val="en-US"/>
         </w:rPr>
-        <w:t xml:space="preserve">The hardest part </w:t>
-      </w:r>
-      <w:r>
-        <w:rPr>
-          <w:rFonts w:ascii="Arial" w:hAnsi="Arial" w:cs="Arial"/>
-          <w:lang w:val="en-US"/>
-        </w:rPr>
-        <w:t>is the genera</w:t>
-      </w:r>
-      <w:r>
-        <w:rPr>
-          <w:rFonts w:ascii="Arial" w:hAnsi="Arial" w:cs="Arial"/>
-          <w:lang w:val="en-US"/>
-        </w:rPr>
-        <w:t>tor for</w:t>
-      </w:r>
-      <w:r>
-        <w:rPr>
-          <w:rFonts w:ascii="Arial" w:hAnsi="Arial" w:cs="Arial"/>
-          <w:lang w:val="en-US"/>
-        </w:rPr>
-        <w:t xml:space="preserve"> the diamonds. Their shape must be generated optimally, and I was searching for a formula to create their shape in an Instant so I tried some calculations, which I could use. </w:t>
-      </w:r>
-      <w:r>
-        <w:rPr>
-          <w:rFonts w:ascii="Arial" w:hAnsi="Arial" w:cs="Arial"/>
-          <w:lang w:val="en-US"/>
-        </w:rPr>
-        <w:t>To do that, I used Whiteboard and made some formulas.</w:t>
-      </w:r>
-    </w:p>
-    <w:p>
-      <w:pPr>
-        <w:rPr>
-          <w:rFonts w:ascii="Arial" w:hAnsi="Arial" w:cs="Arial"/>
-          <w:lang w:val="en-US"/>
-        </w:rPr>
-      </w:pPr>
-      <w:r>
-        <w:rPr>
-          <w:rFonts w:ascii="Arial" w:hAnsi="Arial" w:cs="Arial"/>
-          <w:lang w:val="en-US"/>
-        </w:rPr>
         <w:t>In the end, I couldn't create them instantly as I wished but at least, I was able to minimize the loops needed using the formulas which I  formed.</w:t>
       </w:r>
+    </w:p>
+    <w:tbl>
+      <w:tblPr>
+        <w:tblStyle w:val="TableGrid"/>
+        <w:tblW w:w="0" w:type="auto"/>
+        <w:tblLook w:val="04A0" w:firstRow="1" w:lastRow="0" w:firstColumn="1" w:lastColumn="0" w:noHBand="0" w:noVBand="1"/>
+      </w:tblPr>
+      <w:tblGrid>
+        <w:gridCol w:w="4531"/>
+        <w:gridCol w:w="4531"/>
+      </w:tblGrid>
+      <w:tr>
+        <w:tc>
+          <w:tcPr>
+            <w:tcW w:w="4531" w:type="dxa"/>
+            <w:shd w:val="clear" w:color="auto" w:fill="A6A6A6" w:themeFill="background1" w:themeFillShade="A6"/>
+          </w:tcPr>
+          <w:p>
+            <w:pPr>
+              <w:rPr>
+                <w:rFonts w:ascii="Arial" w:hAnsi="Arial" w:cs="Arial"/>
+                <w:b/>
+                <w:lang w:val="en-US"/>
+              </w:rPr>
+            </w:pPr>
+            <w:r>
+              <w:rPr>
+                <w:rFonts w:ascii="Arial" w:hAnsi="Arial" w:cs="Arial"/>
+                <w:b/>
+                <w:lang w:val="en-US"/>
+              </w:rPr>
+              <w:t>Variable</w:t>
+            </w:r>
+          </w:p>
+        </w:tc>
+        <w:tc>
+          <w:tcPr>
+            <w:tcW w:w="4531" w:type="dxa"/>
+            <w:shd w:val="clear" w:color="auto" w:fill="A6A6A6" w:themeFill="background1" w:themeFillShade="A6"/>
+          </w:tcPr>
+          <w:p>
+            <w:pPr>
+              <w:rPr>
+                <w:rFonts w:ascii="Arial" w:hAnsi="Arial" w:cs="Arial"/>
+                <w:b/>
+                <w:lang w:val="en-US"/>
+              </w:rPr>
+            </w:pPr>
+            <w:r>
+              <w:rPr>
+                <w:rFonts w:ascii="Arial" w:hAnsi="Arial" w:cs="Arial"/>
+                <w:b/>
+                <w:lang w:val="en-US"/>
+              </w:rPr>
+              <w:t>Value</w:t>
+            </w:r>
+          </w:p>
+        </w:tc>
+      </w:tr>
+      <w:tr>
+        <w:tc>
+          <w:tcPr>
+            <w:tcW w:w="4531" w:type="dxa"/>
+          </w:tcPr>
+          <w:p>
+            <w:pPr>
+              <w:rPr>
+                <w:rFonts w:ascii="Arial" w:hAnsi="Arial" w:cs="Arial"/>
+                <w:lang w:val="en-US"/>
+              </w:rPr>
+            </w:pPr>
+            <w:r>
+              <w:rPr>
+                <w:rFonts w:ascii="Arial" w:hAnsi="Arial" w:cs="Arial"/>
+                <w:lang w:val="en-US"/>
+              </w:rPr>
+              <w:t>Gen (Generation Number)</w:t>
+            </w:r>
+          </w:p>
+        </w:tc>
+        <w:tc>
+          <w:tcPr>
+            <w:tcW w:w="4531" w:type="dxa"/>
+          </w:tcPr>
+          <w:p>
+            <w:pPr>
+              <w:rPr>
+                <w:rFonts w:ascii="Arial" w:hAnsi="Arial" w:cs="Arial"/>
+                <w:lang w:val="en-US"/>
+              </w:rPr>
+            </w:pPr>
+            <w:proofErr w:type="spellStart"/>
+            <w:r>
+              <w:rPr>
+                <w:rFonts w:ascii="Arial" w:hAnsi="Arial" w:cs="Arial"/>
+                <w:lang w:val="en-US"/>
+              </w:rPr>
+              <w:t>Sidelength</w:t>
+            </w:r>
+            <w:proofErr w:type="spellEnd"/>
+            <w:r>
+              <w:rPr>
+                <w:rFonts w:ascii="Arial" w:hAnsi="Arial" w:cs="Arial"/>
+                <w:lang w:val="en-US"/>
+              </w:rPr>
+              <w:t xml:space="preserve"> of the diamond (entered in parameter)</w:t>
+            </w:r>
+          </w:p>
+        </w:tc>
+      </w:tr>
+      <w:tr>
+        <w:tc>
+          <w:tcPr>
+            <w:tcW w:w="4531" w:type="dxa"/>
+          </w:tcPr>
+          <w:p>
+            <w:pPr>
+              <w:rPr>
+                <w:rFonts w:ascii="Arial" w:hAnsi="Arial" w:cs="Arial"/>
+                <w:lang w:val="en-US"/>
+              </w:rPr>
+            </w:pPr>
+            <w:r>
+              <w:rPr>
+                <w:rFonts w:ascii="Arial" w:hAnsi="Arial" w:cs="Arial"/>
+                <w:lang w:val="en-US"/>
+              </w:rPr>
+              <w:t>Area of the Diamond</w:t>
+            </w:r>
+          </w:p>
+        </w:tc>
+        <w:tc>
+          <w:tcPr>
+            <w:tcW w:w="4531" w:type="dxa"/>
+          </w:tcPr>
+          <w:p>
+            <w:pPr>
+              <w:rPr>
+                <w:rFonts w:ascii="Arial" w:hAnsi="Arial" w:cs="Arial"/>
+                <w:lang w:val="en-US"/>
+              </w:rPr>
+            </w:pPr>
+            <w:r>
+              <w:rPr>
+                <w:rFonts w:ascii="Arial" w:hAnsi="Arial" w:cs="Arial"/>
+                <w:lang w:val="en-US"/>
+              </w:rPr>
+              <w:t>Gen</w:t>
+            </w:r>
+            <w:r>
+              <w:rPr>
+                <w:rFonts w:ascii="Arial" w:hAnsi="Arial" w:cs="Arial"/>
+                <w:vertAlign w:val="superscript"/>
+                <w:lang w:val="en-US"/>
+              </w:rPr>
+              <w:t>2</w:t>
+            </w:r>
+            <w:r>
+              <w:rPr>
+                <w:rFonts w:ascii="Arial" w:hAnsi="Arial" w:cs="Arial"/>
+                <w:lang w:val="en-US"/>
+              </w:rPr>
+              <w:t xml:space="preserve"> + (Gen – 1)</w:t>
+            </w:r>
+            <w:r>
+              <w:rPr>
+                <w:rFonts w:ascii="Arial" w:hAnsi="Arial" w:cs="Arial"/>
+                <w:vertAlign w:val="superscript"/>
+                <w:lang w:val="en-US"/>
+              </w:rPr>
+              <w:t>2</w:t>
+            </w:r>
+          </w:p>
+        </w:tc>
+      </w:tr>
+      <w:tr>
+        <w:tc>
+          <w:tcPr>
+            <w:tcW w:w="4531" w:type="dxa"/>
+          </w:tcPr>
+          <w:p>
+            <w:pPr>
+              <w:rPr>
+                <w:rFonts w:ascii="Arial" w:hAnsi="Arial" w:cs="Arial"/>
+                <w:lang w:val="en-US"/>
+              </w:rPr>
+            </w:pPr>
+            <w:r>
+              <w:rPr>
+                <w:rFonts w:ascii="Arial" w:hAnsi="Arial" w:cs="Arial"/>
+                <w:lang w:val="en-US"/>
+              </w:rPr>
+              <w:t>Diameter</w:t>
+            </w:r>
+          </w:p>
+        </w:tc>
+        <w:tc>
+          <w:tcPr>
+            <w:tcW w:w="4531" w:type="dxa"/>
+          </w:tcPr>
+          <w:p>
+            <w:pPr>
+              <w:rPr>
+                <w:rFonts w:ascii="Arial" w:hAnsi="Arial" w:cs="Arial"/>
+                <w:lang w:val="en-US"/>
+              </w:rPr>
+            </w:pPr>
+            <w:r>
+              <w:rPr>
+                <w:rFonts w:ascii="Arial" w:hAnsi="Arial" w:cs="Arial"/>
+                <w:lang w:val="en-US"/>
+              </w:rPr>
+              <w:t>Gen * 2 – 1</w:t>
+            </w:r>
+          </w:p>
+        </w:tc>
+      </w:tr>
+      <w:tr>
+        <w:tc>
+          <w:tcPr>
+            <w:tcW w:w="4531" w:type="dxa"/>
+          </w:tcPr>
+          <w:p>
+            <w:pPr>
+              <w:rPr>
+                <w:rFonts w:ascii="Arial" w:hAnsi="Arial" w:cs="Arial"/>
+                <w:lang w:val="en-US"/>
+              </w:rPr>
+            </w:pPr>
+            <w:r>
+              <w:rPr>
+                <w:rFonts w:ascii="Arial" w:hAnsi="Arial" w:cs="Arial"/>
+                <w:lang w:val="en-US"/>
+              </w:rPr>
+              <w:t>Distance between diamonds</w:t>
+            </w:r>
+          </w:p>
+        </w:tc>
+        <w:tc>
+          <w:tcPr>
+            <w:tcW w:w="4531" w:type="dxa"/>
+          </w:tcPr>
+          <w:p>
+            <w:pPr>
+              <w:rPr>
+                <w:rFonts w:ascii="Arial" w:hAnsi="Arial" w:cs="Arial"/>
+                <w:lang w:val="en-US"/>
+              </w:rPr>
+            </w:pPr>
+            <w:r>
+              <w:rPr>
+                <w:rFonts w:ascii="Arial" w:hAnsi="Arial" w:cs="Arial"/>
+                <w:lang w:val="en-US"/>
+              </w:rPr>
+              <w:t>Diameter</w:t>
+            </w:r>
+          </w:p>
+        </w:tc>
+      </w:tr>
+    </w:tbl>
+    <w:p>
+      <w:pPr>
+        <w:rPr>
+          <w:rFonts w:ascii="Arial" w:hAnsi="Arial" w:cs="Arial"/>
+          <w:lang w:val="en-US"/>
+        </w:rPr>
+      </w:pPr>
+      <w:bookmarkStart w:id="0" w:name="_GoBack"/>
+      <w:bookmarkEnd w:id="0"/>
     </w:p>
     <w:sectPr>
       <w:pgSz w:w="11906" w:h="16838"/>
@@ -1912,6 +2181,25 @@
       <w:szCs w:val="18"/>
     </w:rPr>
   </w:style>
+  <w:style w:type="table" w:styleId="TableGrid">
+    <w:name w:val="Table Grid"/>
+    <w:basedOn w:val="TableNormal"/>
+    <w:uiPriority w:val="39"/>
+    <w:rsid w:val="00EA2D43"/>
+    <w:pPr>
+      <w:spacing w:after="0" w:line="240" w:lineRule="auto"/>
+    </w:pPr>
+    <w:tblPr>
+      <w:tblBorders>
+        <w:top w:val="single" w:sz="4" w:space="0" w:color="auto"/>
+        <w:left w:val="single" w:sz="4" w:space="0" w:color="auto"/>
+        <w:bottom w:val="single" w:sz="4" w:space="0" w:color="auto"/>
+        <w:right w:val="single" w:sz="4" w:space="0" w:color="auto"/>
+        <w:insideH w:val="single" w:sz="4" w:space="0" w:color="auto"/>
+        <w:insideV w:val="single" w:sz="4" w:space="0" w:color="auto"/>
+      </w:tblBorders>
+    </w:tblPr>
+  </w:style>
 </w:styles>
 </file>
 

</xml_diff>